<commit_message>
made small touch up to document
</commit_message>
<xml_diff>
--- a/FYP documentation/Component Design Document.docx
+++ b/FYP documentation/Component Design Document.docx
@@ -6,8 +6,6 @@
       <w:pPr>
         <w:jc w:val="right"/>
       </w:pPr>
-      <w:bookmarkStart w:id="0" w:name="_GoBack"/>
-      <w:bookmarkEnd w:id="0"/>
     </w:p>
     <w:p>
       <w:pPr>
@@ -124,7 +122,7 @@
           <w:lang w:eastAsia="en-US"/>
         </w:rPr>
       </w:pPr>
-      <w:bookmarkStart w:id="1" w:name="_Hlk491518191"/>
+      <w:bookmarkStart w:id="0" w:name="_Hlk491518191"/>
       <w:r>
         <w:rPr>
           <w:rFonts w:ascii="Times New Roman" w:hAnsi="Times New Roman"/>
@@ -169,7 +167,7 @@
           <w:lang w:eastAsia="en-US"/>
         </w:rPr>
       </w:pPr>
-      <w:bookmarkStart w:id="2" w:name="_Hlk490850680"/>
+      <w:bookmarkStart w:id="1" w:name="_Hlk490850680"/>
       <w:r>
         <w:rPr>
           <w:rFonts w:ascii="Times New Roman" w:hAnsi="Times New Roman"/>
@@ -241,7 +239,7 @@
         <w:t>)</w:t>
       </w:r>
     </w:p>
-    <w:bookmarkEnd w:id="2"/>
+    <w:bookmarkEnd w:id="1"/>
     <w:p>
       <w:pPr>
         <w:spacing w:before="40" w:after="80"/>
@@ -286,7 +284,7 @@
           <w:szCs w:val="20"/>
           <w:lang w:eastAsia="en-US"/>
         </w:rPr>
-        <w:t>0</w:t>
+        <w:t>1</w:t>
       </w:r>
       <w:r>
         <w:rPr>
@@ -306,10 +304,12 @@
           <w:szCs w:val="20"/>
           <w:lang w:eastAsia="en-US"/>
         </w:rPr>
-        <w:t>1</w:t>
-      </w:r>
-    </w:p>
-    <w:bookmarkEnd w:id="1"/>
+        <w:t>0</w:t>
+      </w:r>
+      <w:bookmarkStart w:id="2" w:name="_GoBack"/>
+      <w:bookmarkEnd w:id="2"/>
+    </w:p>
+    <w:bookmarkEnd w:id="0"/>
     <w:p>
       <w:pPr>
         <w:rPr>
@@ -526,8 +526,20 @@
                                 <w:sz w:val="24"/>
                               </w:rPr>
                               <w:tab/>
-                              <w:t>Kim Hyeocheol</w:t>
+                              <w:t xml:space="preserve">Kim </w:t>
                             </w:r>
+                            <w:proofErr w:type="spellStart"/>
+                            <w:r>
+                              <w:rPr>
+                                <w:rFonts w:asciiTheme="minorHAnsi" w:hAnsiTheme="minorHAnsi" w:cstheme="minorHAnsi"/>
+                                <w:b/>
+                                <w:bCs/>
+                                <w:color w:val="595959" w:themeColor="text1" w:themeTint="A6"/>
+                                <w:sz w:val="24"/>
+                              </w:rPr>
+                              <w:t>Hyeocheol</w:t>
+                            </w:r>
+                            <w:proofErr w:type="spellEnd"/>
                           </w:p>
                           <w:p>
                             <w:pPr>
@@ -555,8 +567,41 @@
                                 <w:sz w:val="24"/>
                               </w:rPr>
                               <w:tab/>
-                              <w:t>Rivaldo Erawan</w:t>
                             </w:r>
+                            <w:proofErr w:type="spellStart"/>
+                            <w:r>
+                              <w:rPr>
+                                <w:rFonts w:asciiTheme="minorHAnsi" w:hAnsiTheme="minorHAnsi" w:cstheme="minorHAnsi"/>
+                                <w:b/>
+                                <w:bCs/>
+                                <w:color w:val="595959" w:themeColor="text1" w:themeTint="A6"/>
+                                <w:sz w:val="24"/>
+                              </w:rPr>
+                              <w:t>Rivaldo</w:t>
+                            </w:r>
+                            <w:proofErr w:type="spellEnd"/>
+                            <w:r>
+                              <w:rPr>
+                                <w:rFonts w:asciiTheme="minorHAnsi" w:hAnsiTheme="minorHAnsi" w:cstheme="minorHAnsi"/>
+                                <w:b/>
+                                <w:bCs/>
+                                <w:color w:val="595959" w:themeColor="text1" w:themeTint="A6"/>
+                                <w:sz w:val="24"/>
+                              </w:rPr>
+                              <w:t xml:space="preserve"> </w:t>
+                            </w:r>
+                            <w:proofErr w:type="spellStart"/>
+                            <w:r>
+                              <w:rPr>
+                                <w:rFonts w:asciiTheme="minorHAnsi" w:hAnsiTheme="minorHAnsi" w:cstheme="minorHAnsi"/>
+                                <w:b/>
+                                <w:bCs/>
+                                <w:color w:val="595959" w:themeColor="text1" w:themeTint="A6"/>
+                                <w:sz w:val="24"/>
+                              </w:rPr>
+                              <w:t>Erawan</w:t>
+                            </w:r>
+                            <w:proofErr w:type="spellEnd"/>
                           </w:p>
                           <w:p>
                             <w:pPr>
@@ -3192,27 +3237,14 @@
       <w:r>
         <w:t xml:space="preserve">Figure </w:t>
       </w:r>
-      <w:r>
-        <w:fldChar w:fldCharType="begin"/>
-      </w:r>
-      <w:r>
-        <w:instrText xml:space="preserve"> SEQ Figure \* ARABIC </w:instrText>
-      </w:r>
-      <w:r>
-        <w:fldChar w:fldCharType="separate"/>
-      </w:r>
-      <w:r>
-        <w:rPr>
-          <w:noProof/>
-        </w:rPr>
-        <w:t>1</w:t>
-      </w:r>
-      <w:r>
-        <w:rPr>
-          <w:noProof/>
-        </w:rPr>
-        <w:fldChar w:fldCharType="end"/>
-      </w:r>
+      <w:fldSimple w:instr=" SEQ Figure \* ARABIC ">
+        <w:r>
+          <w:rPr>
+            <w:noProof/>
+          </w:rPr>
+          <w:t>1</w:t>
+        </w:r>
+      </w:fldSimple>
       <w:r>
         <w:t>: Component diagram</w:t>
       </w:r>
@@ -3246,7 +3278,15 @@
     </w:p>
     <w:p>
       <w:r>
-        <w:t xml:space="preserve">This component consist of classes that will show the UI (User Interface) for authenticating user and call its </w:t>
+        <w:t xml:space="preserve">This component </w:t>
+      </w:r>
+      <w:proofErr w:type="gramStart"/>
+      <w:r>
+        <w:t>consist</w:t>
+      </w:r>
+      <w:proofErr w:type="gramEnd"/>
+      <w:r>
+        <w:t xml:space="preserve"> of classes that will show the UI (User Interface) for authenticating user and call its </w:t>
       </w:r>
       <w:r>
         <w:t>presenter</w:t>
@@ -3321,7 +3361,15 @@
         <w:pStyle w:val="ListParagraph"/>
       </w:pPr>
       <w:r>
-        <w:t>The UI (User Interface) for user to reset password if the user forget its current password</w:t>
+        <w:t xml:space="preserve">The UI (User Interface) for user to reset password if the user </w:t>
+      </w:r>
+      <w:proofErr w:type="gramStart"/>
+      <w:r>
+        <w:t>forget</w:t>
+      </w:r>
+      <w:proofErr w:type="gramEnd"/>
+      <w:r>
+        <w:t xml:space="preserve"> its current password</w:t>
       </w:r>
     </w:p>
     <w:p>
@@ -3344,7 +3392,15 @@
         <w:pStyle w:val="ListParagraph"/>
       </w:pPr>
       <w:r>
-        <w:t>The UI (User Interface) for user to create a new account. All details are entered and a sign up button will call its presenter</w:t>
+        <w:t xml:space="preserve">The UI (User Interface) for user to create a new account. All details are entered and a </w:t>
+      </w:r>
+      <w:proofErr w:type="gramStart"/>
+      <w:r>
+        <w:t>sign up</w:t>
+      </w:r>
+      <w:proofErr w:type="gramEnd"/>
+      <w:r>
+        <w:t xml:space="preserve"> button will call its presenter</w:t>
       </w:r>
     </w:p>
     <w:p>
@@ -3359,7 +3415,15 @@
     </w:p>
     <w:p>
       <w:r>
-        <w:t>This component consist of classes that will show the UI (User Interface) for creating, viewing, or deleting a file, and then call its presenter when the user interact with it. The classes are as follow:</w:t>
+        <w:t xml:space="preserve">This component </w:t>
+      </w:r>
+      <w:proofErr w:type="gramStart"/>
+      <w:r>
+        <w:t>consist</w:t>
+      </w:r>
+      <w:proofErr w:type="gramEnd"/>
+      <w:r>
+        <w:t xml:space="preserve"> of classes that will show the UI (User Interface) for creating, viewing, or deleting a file, and then call its presenter when the user interact with it. The classes are as follow:</w:t>
       </w:r>
       <w:r>
         <w:rPr>
@@ -3394,8 +3458,13 @@
         <w:t xml:space="preserve"> directory</w:t>
       </w:r>
       <w:r>
-        <w:t xml:space="preserve"> and select a particular file</w:t>
-      </w:r>
+        <w:t xml:space="preserve"> and select a </w:t>
+      </w:r>
+      <w:proofErr w:type="gramStart"/>
+      <w:r>
+        <w:t>particular file</w:t>
+      </w:r>
+      <w:proofErr w:type="gramEnd"/>
     </w:p>
     <w:p>
       <w:pPr>
@@ -3459,7 +3528,15 @@
     </w:p>
     <w:p>
       <w:r>
-        <w:t>This component consist of classes that will show the UI (User Interface) for managing user’s details, and will also include backup. The classes are as follow:</w:t>
+        <w:t xml:space="preserve">This component </w:t>
+      </w:r>
+      <w:proofErr w:type="gramStart"/>
+      <w:r>
+        <w:t>consist</w:t>
+      </w:r>
+      <w:proofErr w:type="gramEnd"/>
+      <w:r>
+        <w:t xml:space="preserve"> of classes that will show the UI (User Interface) for managing user’s details, and will also include backup. The classes are as follow:</w:t>
       </w:r>
       <w:r>
         <w:rPr>
@@ -3488,7 +3565,15 @@
         <w:pStyle w:val="ListParagraph"/>
       </w:pPr>
       <w:r>
-        <w:t>The UI (User Interface) when user want to view its details and/or change its particulars as well as to backing up its data.</w:t>
+        <w:t xml:space="preserve">The UI (User Interface) when user want to view its details and/or change its </w:t>
+      </w:r>
+      <w:proofErr w:type="gramStart"/>
+      <w:r>
+        <w:t>particulars as well as</w:t>
+      </w:r>
+      <w:proofErr w:type="gramEnd"/>
+      <w:r>
+        <w:t xml:space="preserve"> to backing up its data.</w:t>
       </w:r>
     </w:p>
     <w:p>
@@ -3549,7 +3634,15 @@
     </w:p>
     <w:p>
       <w:r>
-        <w:t>This component consist of classes that will handle all the user authentication, and make API call to AWS (Amazon Web Services) to do the operation. It makes use of Security Component and will update the Data Store Component. The classes are as follow:</w:t>
+        <w:t xml:space="preserve">This component </w:t>
+      </w:r>
+      <w:proofErr w:type="gramStart"/>
+      <w:r>
+        <w:t>consist</w:t>
+      </w:r>
+      <w:proofErr w:type="gramEnd"/>
+      <w:r>
+        <w:t xml:space="preserve"> of classes that will handle all the user authentication, and make API call to AWS (Amazon Web Services) to do the operation. It makes use of Security Component and will update the Data Store Component. The classes are as follow:</w:t>
       </w:r>
     </w:p>
     <w:p>
@@ -3610,8 +3703,13 @@
         <w:pStyle w:val="ListParagraph"/>
       </w:pPr>
       <w:r>
-        <w:t>All logics related to authenticating user and decide on which view next to show, this includes API call to AWS Cognito</w:t>
-      </w:r>
+        <w:t xml:space="preserve">All logics related to authenticating user and decide on which view next to show, this includes API call to AWS </w:t>
+      </w:r>
+      <w:proofErr w:type="spellStart"/>
+      <w:r>
+        <w:t>Cognito</w:t>
+      </w:r>
+      <w:proofErr w:type="spellEnd"/>
       <w:r>
         <w:t xml:space="preserve"> </w:t>
       </w:r>
@@ -3642,7 +3740,15 @@
         <w:pStyle w:val="ListParagraph"/>
       </w:pPr>
       <w:r>
-        <w:t xml:space="preserve">All logics related to resetting user’s password and decide on which view next to show, this includes API call to AWS Cognito </w:t>
+        <w:t xml:space="preserve">All logics related to resetting user’s password and decide on which view next to show, this includes API call to AWS </w:t>
+      </w:r>
+      <w:proofErr w:type="spellStart"/>
+      <w:r>
+        <w:t>Cognito</w:t>
+      </w:r>
+      <w:proofErr w:type="spellEnd"/>
+      <w:r>
+        <w:t xml:space="preserve"> </w:t>
       </w:r>
     </w:p>
     <w:p>
@@ -3671,7 +3777,15 @@
         <w:pStyle w:val="ListParagraph"/>
       </w:pPr>
       <w:r>
-        <w:t>All logics related to creating new user and decide on which view next to show, this includes API call to AWS Cognito and AWS DynamoDB</w:t>
+        <w:t xml:space="preserve">All logics related to creating new user and decide on which view next to show, this includes API call to AWS </w:t>
+      </w:r>
+      <w:proofErr w:type="spellStart"/>
+      <w:r>
+        <w:t>Cognito</w:t>
+      </w:r>
+      <w:proofErr w:type="spellEnd"/>
+      <w:r>
+        <w:t xml:space="preserve"> and AWS DynamoDB</w:t>
       </w:r>
     </w:p>
     <w:p>
@@ -3692,7 +3806,15 @@
     </w:p>
     <w:p>
       <w:r>
-        <w:t xml:space="preserve">This component consist of classes that will handle creating, viewing, and deleting a file; and make API call to AWS (Amazon Web Services) to do the operation. It makes use of Security Component to encrypt/decrypt the files and will update the Data Store Component. </w:t>
+        <w:t xml:space="preserve">This component </w:t>
+      </w:r>
+      <w:proofErr w:type="gramStart"/>
+      <w:r>
+        <w:t>consist</w:t>
+      </w:r>
+      <w:proofErr w:type="gramEnd"/>
+      <w:r>
+        <w:t xml:space="preserve"> of classes that will handle creating, viewing, and deleting a file; and make API call to AWS (Amazon Web Services) to do the operation. It makes use of Security Component to encrypt/decrypt the files and will update the Data Store Component. </w:t>
       </w:r>
       <w:r>
         <w:t>The classes are as follow:</w:t>
@@ -3807,7 +3929,15 @@
     </w:p>
     <w:p>
       <w:r>
-        <w:t>This component consist of classes that will handle updating user’s details and backup. API call to AWS (Amazon Web Services) is done to do the operation. It makes use of Security Component and will update the Data Store Component. The classes are as follow:</w:t>
+        <w:t xml:space="preserve">This component </w:t>
+      </w:r>
+      <w:proofErr w:type="gramStart"/>
+      <w:r>
+        <w:t>consist</w:t>
+      </w:r>
+      <w:proofErr w:type="gramEnd"/>
+      <w:r>
+        <w:t xml:space="preserve"> of classes that will handle updating user’s details and backup. API call to AWS (Amazon Web Services) is done to do the operation. It makes use of Security Component and will update the Data Store Component. The classes are as follow:</w:t>
       </w:r>
       <w:r>
         <w:rPr>
@@ -3857,11 +3987,16 @@
         <w:t>to user’s</w:t>
       </w:r>
       <w:r>
-        <w:t xml:space="preserve"> particulars </w:t>
+        <w:t xml:space="preserve"> </w:t>
+      </w:r>
+      <w:proofErr w:type="gramStart"/>
+      <w:r>
+        <w:t xml:space="preserve">particulars </w:t>
       </w:r>
       <w:r>
         <w:t>and</w:t>
       </w:r>
+      <w:proofErr w:type="gramEnd"/>
       <w:r>
         <w:t xml:space="preserve"> backing </w:t>
       </w:r>
@@ -3875,10 +4010,18 @@
         <w:t xml:space="preserve"> This might include API call to</w:t>
       </w:r>
       <w:r>
-        <w:t xml:space="preserve"> AWS Cognit</w:t>
-      </w:r>
-      <w:r>
-        <w:t>o, AWS Dynamo DB</w:t>
+        <w:t xml:space="preserve"> AWS </w:t>
+      </w:r>
+      <w:proofErr w:type="spellStart"/>
+      <w:r>
+        <w:t>Cognit</w:t>
+      </w:r>
+      <w:r>
+        <w:t>o</w:t>
+      </w:r>
+      <w:proofErr w:type="spellEnd"/>
+      <w:r>
+        <w:t>, AWS Dynamo DB</w:t>
       </w:r>
       <w:r>
         <w:t>, a</w:t>
@@ -3913,7 +4056,15 @@
         <w:pStyle w:val="ListParagraph"/>
       </w:pPr>
       <w:r>
-        <w:t>All logics related in changing the user’s password, this includes API call to AWS Cognito and AWS Dynamo DB. After that it will display back Settings View.</w:t>
+        <w:t xml:space="preserve">All logics related in changing the user’s password, this includes API call to AWS </w:t>
+      </w:r>
+      <w:proofErr w:type="spellStart"/>
+      <w:r>
+        <w:t>Cognito</w:t>
+      </w:r>
+      <w:proofErr w:type="spellEnd"/>
+      <w:r>
+        <w:t xml:space="preserve"> and AWS Dynamo DB. After that it will display back Settings View.</w:t>
       </w:r>
     </w:p>
     <w:p>
@@ -3962,7 +4113,15 @@
         </w:rPr>
       </w:pPr>
       <w:r>
-        <w:t>This component consist of classes that are used to save information about an item/entity. These classes are mainly used for AWS Dynamo DB and SQLite. Local database SQLite is also included in this component. The classes are as follow:</w:t>
+        <w:t xml:space="preserve">This component </w:t>
+      </w:r>
+      <w:proofErr w:type="gramStart"/>
+      <w:r>
+        <w:t>consist</w:t>
+      </w:r>
+      <w:proofErr w:type="gramEnd"/>
+      <w:r>
+        <w:t xml:space="preserve"> of classes that are used to save information about an item/entity. These classes are mainly used for AWS Dynamo DB and SQLite. Local database SQLite is also included in this component. The classes are as follow:</w:t>
       </w:r>
       <w:r>
         <w:rPr>
@@ -4111,10 +4270,18 @@
     </w:p>
     <w:p>
       <w:r>
-        <w:t xml:space="preserve">This component consists of all security operation needed for the system. All </w:t>
-      </w:r>
-      <w:r>
-        <w:t xml:space="preserve">of </w:t>
+        <w:t xml:space="preserve">This component consists of all security operation needed for the system. </w:t>
+      </w:r>
+      <w:proofErr w:type="gramStart"/>
+      <w:r>
+        <w:t xml:space="preserve">All </w:t>
+      </w:r>
+      <w:r>
+        <w:t>of</w:t>
+      </w:r>
+      <w:proofErr w:type="gramEnd"/>
+      <w:r>
+        <w:t xml:space="preserve"> </w:t>
       </w:r>
       <w:r>
         <w:t xml:space="preserve">this operation will be: encryption algorithm, decryption algorithm, file encryption algorithm, file decryption algorithm, </w:t>
@@ -4129,8 +4296,13 @@
       </w:pPr>
       <w:bookmarkStart w:id="18" w:name="_Toc491538732"/>
       <w:r>
-        <w:t>AWS Cognito</w:t>
-      </w:r>
+        <w:t xml:space="preserve">AWS </w:t>
+      </w:r>
+      <w:proofErr w:type="spellStart"/>
+      <w:r>
+        <w:t>Cognito</w:t>
+      </w:r>
+      <w:proofErr w:type="spellEnd"/>
       <w:r>
         <w:t xml:space="preserve"> Component</w:t>
       </w:r>
@@ -4138,7 +4310,15 @@
     </w:p>
     <w:p>
       <w:r>
-        <w:t>AWS Cognito is a p</w:t>
+        <w:t xml:space="preserve">AWS </w:t>
+      </w:r>
+      <w:proofErr w:type="spellStart"/>
+      <w:r>
+        <w:t>Cognito</w:t>
+      </w:r>
+      <w:proofErr w:type="spellEnd"/>
+      <w:r>
+        <w:t xml:space="preserve"> is a p</w:t>
       </w:r>
       <w:r>
         <w:t xml:space="preserve">art of AWS that </w:t>
@@ -4316,18 +4496,41 @@
           <w:rFonts w:asciiTheme="minorHAnsi" w:hAnsiTheme="minorHAnsi" w:cstheme="minorHAnsi"/>
         </w:rPr>
       </w:pPr>
+      <w:proofErr w:type="spellStart"/>
       <w:r>
         <w:rPr>
           <w:rFonts w:asciiTheme="minorHAnsi" w:hAnsiTheme="minorHAnsi" w:cstheme="minorHAnsi"/>
           <w:b/>
         </w:rPr>
-        <w:t>Cognito:</w:t>
-      </w:r>
+        <w:t>Cognito</w:t>
+      </w:r>
+      <w:proofErr w:type="spellEnd"/>
       <w:r>
         <w:rPr>
           <w:rFonts w:asciiTheme="minorHAnsi" w:hAnsiTheme="minorHAnsi" w:cstheme="minorHAnsi"/>
-        </w:rPr>
-        <w:t xml:space="preserve"> Amazon Cognito is an Amazon Web Services (AWS) product that controls user authentication and access for mobile applications on internet-connected devices.</w:t>
+          <w:b/>
+        </w:rPr>
+        <w:t>:</w:t>
+      </w:r>
+      <w:r>
+        <w:rPr>
+          <w:rFonts w:asciiTheme="minorHAnsi" w:hAnsiTheme="minorHAnsi" w:cstheme="minorHAnsi"/>
+        </w:rPr>
+        <w:t xml:space="preserve"> Amazon </w:t>
+      </w:r>
+      <w:proofErr w:type="spellStart"/>
+      <w:r>
+        <w:rPr>
+          <w:rFonts w:asciiTheme="minorHAnsi" w:hAnsiTheme="minorHAnsi" w:cstheme="minorHAnsi"/>
+        </w:rPr>
+        <w:t>Cognito</w:t>
+      </w:r>
+      <w:proofErr w:type="spellEnd"/>
+      <w:r>
+        <w:rPr>
+          <w:rFonts w:asciiTheme="minorHAnsi" w:hAnsiTheme="minorHAnsi" w:cstheme="minorHAnsi"/>
+        </w:rPr>
+        <w:t xml:space="preserve"> is an Amazon Web Services (AWS) product that controls user authentication and access for mobile applications on internet-connected devices.</w:t>
       </w:r>
     </w:p>
     <w:p>
@@ -4859,7 +5062,7 @@
           <w:rPr>
             <w:noProof/>
           </w:rPr>
-          <w:t>5</w:t>
+          <w:t>1</w:t>
         </w:r>
         <w:r>
           <w:rPr>
@@ -7040,7 +7243,7 @@
 </file>
 
 <file path=customXml/itemProps1.xml><?xml version="1.0" encoding="utf-8"?>
-<ds:datastoreItem xmlns:ds="http://schemas.openxmlformats.org/officeDocument/2006/customXml" ds:itemID="{FE4FA021-3834-4E40-A208-EF5ED07D7F2C}">
+<ds:datastoreItem xmlns:ds="http://schemas.openxmlformats.org/officeDocument/2006/customXml" ds:itemID="{5B2602A3-DDCD-4132-B72A-C05E0EE91CEB}">
   <ds:schemaRefs>
     <ds:schemaRef ds:uri="http://schemas.openxmlformats.org/officeDocument/2006/bibliography"/>
   </ds:schemaRefs>

</xml_diff>